<commit_message>
Tâche métier temporaire implémenté !
</commit_message>
<xml_diff>
--- a/BruceAndriamampianinaOscarThielenIG2ACorrection- 2022.docx
+++ b/BruceAndriamampianinaOscarThielenIG2ACorrection- 2022.docx
@@ -1008,7 +1008,13 @@
               <w:spacing w:before="120" w:after="120"/>
             </w:pPr>
             <w:r>
-              <w:t xml:space="preserve">Dans ce jeu on incarne un jeune spationaute, membre d’une espèce d’explorateurs appelés les </w:t>
+              <w:t>Dans ce jeu</w:t>
+            </w:r>
+            <w:r>
+              <w:t>,</w:t>
+            </w:r>
+            <w:r>
+              <w:t xml:space="preserve"> on incarne un jeune spationaute, membre d’une espèce d’explorateurs appelés les </w:t>
             </w:r>
             <w:proofErr w:type="spellStart"/>
             <w:r>
@@ -1025,7 +1031,19 @@
               <w:spacing w:before="120" w:after="120"/>
             </w:pPr>
             <w:r>
-              <w:t xml:space="preserve">Au long de nos aventures nous allons découvrir les quelque planètes, espèces et objets célestes qui composent notre galaxie et tenter de lever le voile de mystère qui entoure les </w:t>
+              <w:t>Au long de nos aventures</w:t>
+            </w:r>
+            <w:r>
+              <w:t>,</w:t>
+            </w:r>
+            <w:r>
+              <w:t xml:space="preserve"> nous allons découvrir les quelque</w:t>
+            </w:r>
+            <w:r>
+              <w:t>s</w:t>
+            </w:r>
+            <w:r>
+              <w:t xml:space="preserve"> planètes, espèces et objets célestes qui composent notre galaxie et tenter de lever le voile de mystère qui entoure les </w:t>
             </w:r>
             <w:proofErr w:type="spellStart"/>
             <w:r>
@@ -1090,7 +1108,7 @@
               <w:t xml:space="preserve">Il sera également possible de rechercher pour une espèce et une date donnée ses différentes colonies qui </w:t>
             </w:r>
             <w:r>
-              <w:t>ont peuplé</w:t>
+              <w:t>peuplaient</w:t>
             </w:r>
             <w:r>
               <w:t xml:space="preserve"> notre galaxie.</w:t>
@@ -11840,6 +11858,13 @@
                 <w:bCs/>
               </w:rPr>
               <w:t xml:space="preserve"> choisi</w:t>
+            </w:r>
+            <w:r>
+              <w:rPr>
+                <w:b/>
+                <w:bCs/>
+              </w:rPr>
+              <w:t>e</w:t>
             </w:r>
             <w:r>
               <w:rPr>

</xml_diff>

<commit_message>
Correction orthographe code + rapport
</commit_message>
<xml_diff>
--- a/BruceAndriamampianinaOscarThielenIG2ACorrection- 2022.docx
+++ b/BruceAndriamampianinaOscarThielenIG2ACorrection- 2022.docx
@@ -445,13 +445,8 @@
               <w:spacing w:before="120" w:after="120"/>
             </w:pPr>
             <w:r>
-              <w:t xml:space="preserve">Oscar </w:t>
-            </w:r>
-            <w:proofErr w:type="spellStart"/>
-            <w:r>
-              <w:t>Thielen</w:t>
-            </w:r>
-            <w:proofErr w:type="spellEnd"/>
+              <w:t>Oscar Thielen</w:t>
+            </w:r>
           </w:p>
         </w:tc>
       </w:tr>
@@ -12198,114 +12193,86 @@
               <w:rPr>
                 <w:color w:val="6A8759"/>
               </w:rPr>
-              <w:t>"</w:t>
+              <w:t>"Atterrissage sur la lune quantique ..."</w:t>
+            </w:r>
+            <w:r>
+              <w:rPr>
+                <w:color w:val="CC7832"/>
+              </w:rPr>
+              <w:t>,</w:t>
+            </w:r>
+            <w:r>
+              <w:rPr>
+                <w:color w:val="CC7832"/>
+              </w:rPr>
+              <w:br/>
+            </w:r>
+            <w:r>
+              <w:rPr>
+                <w:color w:val="6A8759"/>
+              </w:rPr>
+              <w:t>"Vérification de la gravité artificielle ..."</w:t>
+            </w:r>
+            <w:r>
+              <w:rPr>
+                <w:color w:val="CC7832"/>
+              </w:rPr>
+              <w:t>,</w:t>
+            </w:r>
+            <w:r>
+              <w:rPr>
+                <w:color w:val="CC7832"/>
+              </w:rPr>
+              <w:br/>
+            </w:r>
+            <w:r>
+              <w:rPr>
+                <w:color w:val="6A8759"/>
+              </w:rPr>
+              <w:t>"Chargement des canons à particules ..."</w:t>
+            </w:r>
+            <w:r>
+              <w:rPr>
+                <w:color w:val="CC7832"/>
+              </w:rPr>
+              <w:t>,</w:t>
+            </w:r>
+            <w:r>
+              <w:rPr>
+                <w:color w:val="CC7832"/>
+              </w:rPr>
+              <w:br/>
+            </w:r>
+            <w:r>
+              <w:rPr>
+                <w:color w:val="6A8759"/>
+              </w:rPr>
+              <w:t>"Initialisation ..."</w:t>
+            </w:r>
+            <w:r>
+              <w:rPr>
+                <w:color w:val="CC7832"/>
+              </w:rPr>
+              <w:t>,</w:t>
+            </w:r>
+            <w:r>
+              <w:rPr>
+                <w:color w:val="CC7832"/>
+              </w:rPr>
+              <w:br/>
+            </w:r>
+            <w:r>
+              <w:rPr>
+                <w:color w:val="6A8759"/>
+              </w:rPr>
+              <w:t xml:space="preserve">"... </w:t>
             </w:r>
             <w:proofErr w:type="spellStart"/>
             <w:r>
               <w:rPr>
                 <w:color w:val="6A8759"/>
               </w:rPr>
-              <w:t>Atterissage</w:t>
-            </w:r>
-            <w:proofErr w:type="spellEnd"/>
-            <w:r>
-              <w:rPr>
-                <w:color w:val="6A8759"/>
-              </w:rPr>
-              <w:t xml:space="preserve"> sur la lune quantique ..."</w:t>
-            </w:r>
-            <w:r>
-              <w:rPr>
-                <w:color w:val="CC7832"/>
-              </w:rPr>
-              <w:t>,</w:t>
-            </w:r>
-            <w:r>
-              <w:rPr>
-                <w:color w:val="CC7832"/>
-              </w:rPr>
-              <w:br/>
-            </w:r>
-            <w:r>
-              <w:rPr>
-                <w:color w:val="6A8759"/>
-              </w:rPr>
-              <w:t xml:space="preserve">"Vérification de la gravité </w:t>
-            </w:r>
-            <w:proofErr w:type="spellStart"/>
-            <w:r>
-              <w:rPr>
-                <w:color w:val="6A8759"/>
-              </w:rPr>
-              <w:t>artifisielle</w:t>
-            </w:r>
-            <w:proofErr w:type="spellEnd"/>
-            <w:r>
-              <w:rPr>
-                <w:color w:val="6A8759"/>
-              </w:rPr>
-              <w:t xml:space="preserve"> ..."</w:t>
-            </w:r>
-            <w:r>
-              <w:rPr>
-                <w:color w:val="CC7832"/>
-              </w:rPr>
-              <w:t>,</w:t>
-            </w:r>
-            <w:r>
-              <w:rPr>
-                <w:color w:val="CC7832"/>
-              </w:rPr>
-              <w:br/>
-            </w:r>
-            <w:r>
-              <w:rPr>
-                <w:color w:val="6A8759"/>
-              </w:rPr>
-              <w:t>"Chargement des canons à particules ..."</w:t>
-            </w:r>
-            <w:r>
-              <w:rPr>
-                <w:color w:val="CC7832"/>
-              </w:rPr>
-              <w:t>,</w:t>
-            </w:r>
-            <w:r>
-              <w:rPr>
-                <w:color w:val="CC7832"/>
-              </w:rPr>
-              <w:br/>
-            </w:r>
-            <w:r>
-              <w:rPr>
-                <w:color w:val="6A8759"/>
-              </w:rPr>
-              <w:t>"Initialisation ..."</w:t>
-            </w:r>
-            <w:r>
-              <w:rPr>
-                <w:color w:val="CC7832"/>
-              </w:rPr>
-              <w:t>,</w:t>
-            </w:r>
-            <w:r>
-              <w:rPr>
-                <w:color w:val="CC7832"/>
-              </w:rPr>
-              <w:br/>
-            </w:r>
-            <w:r>
-              <w:rPr>
-                <w:color w:val="6A8759"/>
-              </w:rPr>
-              <w:t xml:space="preserve">"... </w:t>
-            </w:r>
-            <w:proofErr w:type="spellStart"/>
-            <w:r>
-              <w:rPr>
-                <w:color w:val="6A8759"/>
-              </w:rPr>
-              <w:t>error</w:t>
+              <w:t>Error</w:t>
             </w:r>
             <w:proofErr w:type="spellEnd"/>
             <w:r>
@@ -15139,64 +15106,64 @@
       </w:rPr>
     </w:lvl>
   </w:abstractNum>
-  <w:num w:numId="1">
+  <w:num w:numId="1" w16cid:durableId="1134905648">
     <w:abstractNumId w:val="16"/>
   </w:num>
-  <w:num w:numId="2">
+  <w:num w:numId="2" w16cid:durableId="238759446">
     <w:abstractNumId w:val="1"/>
   </w:num>
-  <w:num w:numId="3">
+  <w:num w:numId="3" w16cid:durableId="1732383911">
     <w:abstractNumId w:val="14"/>
   </w:num>
-  <w:num w:numId="4">
+  <w:num w:numId="4" w16cid:durableId="718942724">
     <w:abstractNumId w:val="7"/>
   </w:num>
-  <w:num w:numId="5">
+  <w:num w:numId="5" w16cid:durableId="1060403645">
     <w:abstractNumId w:val="3"/>
   </w:num>
-  <w:num w:numId="6">
+  <w:num w:numId="6" w16cid:durableId="335621040">
     <w:abstractNumId w:val="5"/>
   </w:num>
-  <w:num w:numId="7">
+  <w:num w:numId="7" w16cid:durableId="98257156">
     <w:abstractNumId w:val="10"/>
   </w:num>
-  <w:num w:numId="8">
+  <w:num w:numId="8" w16cid:durableId="529413052">
     <w:abstractNumId w:val="2"/>
   </w:num>
-  <w:num w:numId="9">
+  <w:num w:numId="9" w16cid:durableId="2112505195">
     <w:abstractNumId w:val="0"/>
   </w:num>
-  <w:num w:numId="10">
+  <w:num w:numId="10" w16cid:durableId="941033792">
     <w:abstractNumId w:val="6"/>
   </w:num>
-  <w:num w:numId="11">
+  <w:num w:numId="11" w16cid:durableId="714086672">
     <w:abstractNumId w:val="4"/>
   </w:num>
-  <w:num w:numId="12">
+  <w:num w:numId="12" w16cid:durableId="1097483963">
     <w:abstractNumId w:val="19"/>
   </w:num>
-  <w:num w:numId="13">
+  <w:num w:numId="13" w16cid:durableId="758671011">
     <w:abstractNumId w:val="9"/>
   </w:num>
-  <w:num w:numId="14">
+  <w:num w:numId="14" w16cid:durableId="845556031">
     <w:abstractNumId w:val="18"/>
   </w:num>
-  <w:num w:numId="15">
+  <w:num w:numId="15" w16cid:durableId="895239827">
     <w:abstractNumId w:val="12"/>
   </w:num>
-  <w:num w:numId="16">
+  <w:num w:numId="16" w16cid:durableId="664362582">
     <w:abstractNumId w:val="15"/>
   </w:num>
-  <w:num w:numId="17">
+  <w:num w:numId="17" w16cid:durableId="850068588">
     <w:abstractNumId w:val="8"/>
   </w:num>
-  <w:num w:numId="18">
+  <w:num w:numId="18" w16cid:durableId="1374236069">
     <w:abstractNumId w:val="13"/>
   </w:num>
-  <w:num w:numId="19">
+  <w:num w:numId="19" w16cid:durableId="781190357">
     <w:abstractNumId w:val="17"/>
   </w:num>
-  <w:num w:numId="20">
+  <w:num w:numId="20" w16cid:durableId="912080467">
     <w:abstractNumId w:val="11"/>
   </w:num>
   <w:numIdMacAtCleanup w:val="11"/>

</xml_diff>